<commit_message>
Bill database, Jail proposal updated
</commit_message>
<xml_diff>
--- a/Jail/Cover_Page.docx
+++ b/Jail/Cover_Page.docx
@@ -137,7 +137,30 @@
                                       <w14:round/>
                                     </w14:textOutline>
                                   </w:rPr>
-                                  <w:t>Essential Training Program for Prisoners of Bangladesh</w:t>
+                                  <w:t>Skill</w:t>
+                                </w:r>
+                                <w:r>
+                                  <w:rPr>
+                                    <w:rFonts w:ascii="Times New Roman" w:eastAsiaTheme="majorEastAsia" w:hAnsi="Times New Roman" w:cs="Times New Roman"/>
+                                    <w:b/>
+                                    <w:bCs/>
+                                    <w:i/>
+                                    <w:iCs/>
+                                    <w:color w:val="000000" w:themeColor="text1"/>
+                                    <w:sz w:val="38"/>
+                                    <w:szCs w:val="38"/>
+                                    <w14:shadow w14:blurRad="38100" w14:dist="19050" w14:dir="2700000" w14:sx="100000" w14:sy="100000" w14:kx="0" w14:ky="0" w14:algn="tl">
+                                      <w14:schemeClr w14:val="dk1">
+                                        <w14:alpha w14:val="60000"/>
+                                      </w14:schemeClr>
+                                    </w14:shadow>
+                                    <w14:textOutline w14:w="0" w14:cap="flat" w14:cmpd="sng" w14:algn="ctr">
+                                      <w14:noFill/>
+                                      <w14:prstDash w14:val="solid"/>
+                                      <w14:round/>
+                                    </w14:textOutline>
+                                  </w:rPr>
+                                  <w:t xml:space="preserve"> Training Program for Prisoners of Bangladesh</w:t>
                                 </w:r>
                                 <w:r>
                                   <w:rPr>
@@ -251,7 +274,30 @@
                                 <w14:round/>
                               </w14:textOutline>
                             </w:rPr>
-                            <w:t>Essential Training Program for Prisoners of Bangladesh</w:t>
+                            <w:t>Skill</w:t>
+                          </w:r>
+                          <w:r>
+                            <w:rPr>
+                              <w:rFonts w:ascii="Times New Roman" w:eastAsiaTheme="majorEastAsia" w:hAnsi="Times New Roman" w:cs="Times New Roman"/>
+                              <w:b/>
+                              <w:bCs/>
+                              <w:i/>
+                              <w:iCs/>
+                              <w:color w:val="000000" w:themeColor="text1"/>
+                              <w:sz w:val="38"/>
+                              <w:szCs w:val="38"/>
+                              <w14:shadow w14:blurRad="38100" w14:dist="19050" w14:dir="2700000" w14:sx="100000" w14:sy="100000" w14:kx="0" w14:ky="0" w14:algn="tl">
+                                <w14:schemeClr w14:val="dk1">
+                                  <w14:alpha w14:val="60000"/>
+                                </w14:schemeClr>
+                              </w14:shadow>
+                              <w14:textOutline w14:w="0" w14:cap="flat" w14:cmpd="sng" w14:algn="ctr">
+                                <w14:noFill/>
+                                <w14:prstDash w14:val="solid"/>
+                                <w14:round/>
+                              </w14:textOutline>
+                            </w:rPr>
+                            <w:t xml:space="preserve"> Training Program for Prisoners of Bangladesh</w:t>
                           </w:r>
                           <w:r>
                             <w:rPr>
@@ -3835,14 +3881,6 @@
           <w:pPr>
             <w:spacing w:after="0" w:line="240" w:lineRule="auto"/>
             <w:rPr>
-              <w:rFonts w:ascii="SutonnyMJ" w:hAnsi="SutonnyMJ"/>
-            </w:rPr>
-          </w:pPr>
-        </w:p>
-        <w:p>
-          <w:pPr>
-            <w:spacing w:after="0" w:line="240" w:lineRule="auto"/>
-            <w:rPr>
               <w:rFonts w:ascii="Times New Roman" w:hAnsi="Times New Roman" w:cs="Times New Roman"/>
               <w:b/>
               <w:i/>
@@ -3908,7 +3946,7 @@
             <w:rPr>
               <w:rFonts w:ascii="Times New Roman" w:hAnsi="Times New Roman" w:cs="Times New Roman"/>
             </w:rPr>
-            <w:t>Inspector General of Prison</w:t>
+            <w:t>The Honorable Secretary</w:t>
           </w:r>
         </w:p>
         <w:p>
@@ -3922,7 +3960,7 @@
             <w:rPr>
               <w:rFonts w:ascii="Times New Roman" w:hAnsi="Times New Roman" w:cs="Times New Roman"/>
             </w:rPr>
-            <w:t>Bangladesh Jail</w:t>
+            <w:t>Security Service Division</w:t>
           </w:r>
         </w:p>
         <w:p>
@@ -3936,21 +3974,7 @@
             <w:rPr>
               <w:rFonts w:ascii="Times New Roman" w:hAnsi="Times New Roman" w:cs="Times New Roman"/>
             </w:rPr>
-            <w:t xml:space="preserve">30/3, Umesh Datta Road, </w:t>
-          </w:r>
-          <w:proofErr w:type="spellStart"/>
-          <w:r>
-            <w:rPr>
-              <w:rFonts w:ascii="Times New Roman" w:hAnsi="Times New Roman" w:cs="Times New Roman"/>
-            </w:rPr>
-            <w:t>Bakshi</w:t>
-          </w:r>
-          <w:proofErr w:type="spellEnd"/>
-          <w:r>
-            <w:rPr>
-              <w:rFonts w:ascii="Times New Roman" w:hAnsi="Times New Roman" w:cs="Times New Roman"/>
-            </w:rPr>
-            <w:t xml:space="preserve"> Bazar,</w:t>
+            <w:t>Ministry of Home Affairs</w:t>
           </w:r>
         </w:p>
         <w:p>
@@ -3964,7 +3988,77 @@
             <w:rPr>
               <w:rFonts w:ascii="Times New Roman" w:hAnsi="Times New Roman" w:cs="Times New Roman"/>
             </w:rPr>
-            <w:t>Dhaka - 1211</w:t>
+            <w:t xml:space="preserve">Building # 8, Bangladesh Secretariat, Abdul </w:t>
+          </w:r>
+          <w:proofErr w:type="spellStart"/>
+          <w:r>
+            <w:rPr>
+              <w:rFonts w:ascii="Times New Roman" w:hAnsi="Times New Roman" w:cs="Times New Roman"/>
+            </w:rPr>
+            <w:t>Gani</w:t>
+          </w:r>
+          <w:proofErr w:type="spellEnd"/>
+          <w:r>
+            <w:rPr>
+              <w:rFonts w:ascii="Times New Roman" w:hAnsi="Times New Roman" w:cs="Times New Roman"/>
+            </w:rPr>
+            <w:t xml:space="preserve"> Rd</w:t>
+          </w:r>
+        </w:p>
+        <w:p>
+          <w:pPr>
+            <w:spacing w:after="0" w:line="240" w:lineRule="auto"/>
+            <w:rPr>
+              <w:rFonts w:ascii="Times New Roman" w:hAnsi="Times New Roman" w:cs="Times New Roman"/>
+            </w:rPr>
+          </w:pPr>
+          <w:r>
+            <w:rPr>
+              <w:rFonts w:ascii="Times New Roman" w:hAnsi="Times New Roman" w:cs="Times New Roman"/>
+            </w:rPr>
+            <w:t>Dhaka 1205</w:t>
+          </w:r>
+          <w:r>
+            <w:rPr>
+              <w:rFonts w:ascii="Times New Roman" w:hAnsi="Times New Roman" w:cs="Times New Roman"/>
+            </w:rPr>
+            <w:t>.</w:t>
+          </w:r>
+        </w:p>
+        <w:p>
+          <w:pPr>
+            <w:spacing w:after="0" w:line="240" w:lineRule="auto"/>
+            <w:rPr>
+              <w:rFonts w:ascii="Times New Roman" w:hAnsi="Times New Roman" w:cs="Times New Roman"/>
+            </w:rPr>
+          </w:pPr>
+        </w:p>
+        <w:p>
+          <w:pPr>
+            <w:spacing w:after="0" w:line="240" w:lineRule="auto"/>
+            <w:rPr>
+              <w:rFonts w:ascii="Times New Roman" w:hAnsi="Times New Roman" w:cs="Times New Roman"/>
+            </w:rPr>
+          </w:pPr>
+          <w:r>
+            <w:rPr>
+              <w:rFonts w:ascii="Times New Roman" w:hAnsi="Times New Roman" w:cs="Times New Roman"/>
+            </w:rPr>
+            <w:t xml:space="preserve">Special Attention: Brigadier General Md. </w:t>
+          </w:r>
+          <w:proofErr w:type="spellStart"/>
+          <w:r>
+            <w:rPr>
+              <w:rFonts w:ascii="Times New Roman" w:hAnsi="Times New Roman" w:cs="Times New Roman"/>
+            </w:rPr>
+            <w:t>Mominur</w:t>
+          </w:r>
+          <w:proofErr w:type="spellEnd"/>
+          <w:r>
+            <w:rPr>
+              <w:rFonts w:ascii="Times New Roman" w:hAnsi="Times New Roman" w:cs="Times New Roman"/>
+            </w:rPr>
+            <w:t xml:space="preserve"> Rahman Mamun, Inspector General of Prisons</w:t>
           </w:r>
           <w:r>
             <w:rPr>
@@ -4162,10 +4256,21 @@
             <w:rPr>
               <w:rFonts w:ascii="Times New Roman" w:hAnsi="Times New Roman" w:cs="Times New Roman"/>
               <w:b/>
-              <w:bCs/>
+              <w:i/>
+              <w:iCs/>
+              <w:color w:val="000000" w:themeColor="text1"/>
               <w:sz w:val="28"/>
               <w:szCs w:val="28"/>
-              <w:u w:val="single"/>
+              <w14:shadow w14:blurRad="38100" w14:dist="19050" w14:dir="2700000" w14:sx="100000" w14:sy="100000" w14:kx="0" w14:ky="0" w14:algn="tl">
+                <w14:schemeClr w14:val="dk1">
+                  <w14:alpha w14:val="60000"/>
+                </w14:schemeClr>
+              </w14:shadow>
+              <w14:textOutline w14:w="0" w14:cap="flat" w14:cmpd="sng" w14:algn="ctr">
+                <w14:noFill/>
+                <w14:prstDash w14:val="solid"/>
+                <w14:round/>
+              </w14:textOutline>
             </w:rPr>
           </w:pPr>
         </w:p>
@@ -4176,40 +4281,89 @@
             <w:rPr>
               <w:rFonts w:ascii="Times New Roman" w:hAnsi="Times New Roman" w:cs="Times New Roman"/>
               <w:b/>
-              <w:bCs/>
+              <w:i/>
+              <w:iCs/>
+              <w:color w:val="000000" w:themeColor="text1"/>
               <w:sz w:val="28"/>
               <w:szCs w:val="28"/>
-              <w:u w:val="single"/>
+              <w14:shadow w14:blurRad="38100" w14:dist="19050" w14:dir="2700000" w14:sx="100000" w14:sy="100000" w14:kx="0" w14:ky="0" w14:algn="tl">
+                <w14:schemeClr w14:val="dk1">
+                  <w14:alpha w14:val="60000"/>
+                </w14:schemeClr>
+              </w14:shadow>
+              <w14:textOutline w14:w="0" w14:cap="flat" w14:cmpd="sng" w14:algn="ctr">
+                <w14:noFill/>
+                <w14:prstDash w14:val="solid"/>
+                <w14:round/>
+              </w14:textOutline>
             </w:rPr>
           </w:pPr>
-        </w:p>
-        <w:p>
-          <w:pPr>
-            <w:spacing w:after="0" w:line="240" w:lineRule="auto"/>
-            <w:jc w:val="right"/>
+          <w:r>
             <w:rPr>
               <w:rFonts w:ascii="Times New Roman" w:hAnsi="Times New Roman" w:cs="Times New Roman"/>
               <w:b/>
-              <w:bCs/>
+              <w:i/>
+              <w:iCs/>
+              <w:color w:val="000000" w:themeColor="text1"/>
               <w:sz w:val="28"/>
               <w:szCs w:val="28"/>
-              <w:u w:val="single"/>
+              <w14:shadow w14:blurRad="38100" w14:dist="19050" w14:dir="2700000" w14:sx="100000" w14:sy="100000" w14:kx="0" w14:ky="0" w14:algn="tl">
+                <w14:schemeClr w14:val="dk1">
+                  <w14:alpha w14:val="60000"/>
+                </w14:schemeClr>
+              </w14:shadow>
+              <w14:textOutline w14:w="0" w14:cap="flat" w14:cmpd="sng" w14:algn="ctr">
+                <w14:noFill/>
+                <w14:prstDash w14:val="solid"/>
+                <w14:round/>
+              </w14:textOutline>
             </w:rPr>
-          </w:pPr>
-        </w:p>
-        <w:p>
-          <w:pPr>
-            <w:spacing w:after="0" w:line="240" w:lineRule="auto"/>
-            <w:jc w:val="right"/>
+            <w:t>Proposal</w:t>
+          </w:r>
+          <w:r>
             <w:rPr>
               <w:rFonts w:ascii="Times New Roman" w:hAnsi="Times New Roman" w:cs="Times New Roman"/>
               <w:b/>
-              <w:bCs/>
+              <w:i/>
+              <w:iCs/>
+              <w:color w:val="000000" w:themeColor="text1"/>
               <w:sz w:val="28"/>
               <w:szCs w:val="28"/>
-              <w:u w:val="single"/>
+              <w14:shadow w14:blurRad="38100" w14:dist="19050" w14:dir="2700000" w14:sx="100000" w14:sy="100000" w14:kx="0" w14:ky="0" w14:algn="tl">
+                <w14:schemeClr w14:val="dk1">
+                  <w14:alpha w14:val="60000"/>
+                </w14:schemeClr>
+              </w14:shadow>
+              <w14:textOutline w14:w="0" w14:cap="flat" w14:cmpd="sng" w14:algn="ctr">
+                <w14:noFill/>
+                <w14:prstDash w14:val="solid"/>
+                <w14:round/>
+              </w14:textOutline>
             </w:rPr>
-          </w:pPr>
+            <w:t xml:space="preserve"> Submitted </w:t>
+          </w:r>
+          <w:r>
+            <w:rPr>
+              <w:rFonts w:ascii="Times New Roman" w:hAnsi="Times New Roman" w:cs="Times New Roman"/>
+              <w:b/>
+              <w:i/>
+              <w:iCs/>
+              <w:color w:val="000000" w:themeColor="text1"/>
+              <w:sz w:val="28"/>
+              <w:szCs w:val="28"/>
+              <w14:shadow w14:blurRad="38100" w14:dist="19050" w14:dir="2700000" w14:sx="100000" w14:sy="100000" w14:kx="0" w14:ky="0" w14:algn="tl">
+                <w14:schemeClr w14:val="dk1">
+                  <w14:alpha w14:val="60000"/>
+                </w14:schemeClr>
+              </w14:shadow>
+              <w14:textOutline w14:w="0" w14:cap="flat" w14:cmpd="sng" w14:algn="ctr">
+                <w14:noFill/>
+                <w14:prstDash w14:val="solid"/>
+                <w14:round/>
+              </w14:textOutline>
+            </w:rPr>
+            <w:t>By</w:t>
+          </w:r>
         </w:p>
         <w:p>
           <w:pPr>
@@ -4255,53 +4409,7 @@
                 <w14:round/>
               </w14:textOutline>
             </w:rPr>
-            <w:t>Proposal</w:t>
-          </w:r>
-          <w:r>
-            <w:rPr>
-              <w:rFonts w:ascii="Times New Roman" w:hAnsi="Times New Roman" w:cs="Times New Roman"/>
-              <w:b/>
-              <w:i/>
-              <w:iCs/>
-              <w:color w:val="000000" w:themeColor="text1"/>
-              <w:sz w:val="28"/>
-              <w:szCs w:val="28"/>
-              <w:u w:val="single"/>
-              <w14:shadow w14:blurRad="38100" w14:dist="19050" w14:dir="2700000" w14:sx="100000" w14:sy="100000" w14:kx="0" w14:ky="0" w14:algn="tl">
-                <w14:schemeClr w14:val="dk1">
-                  <w14:alpha w14:val="60000"/>
-                </w14:schemeClr>
-              </w14:shadow>
-              <w14:textOutline w14:w="0" w14:cap="flat" w14:cmpd="sng" w14:algn="ctr">
-                <w14:noFill/>
-                <w14:prstDash w14:val="solid"/>
-                <w14:round/>
-              </w14:textOutline>
-            </w:rPr>
-            <w:t xml:space="preserve"> Submitted </w:t>
-          </w:r>
-          <w:r>
-            <w:rPr>
-              <w:rFonts w:ascii="Times New Roman" w:hAnsi="Times New Roman" w:cs="Times New Roman"/>
-              <w:b/>
-              <w:i/>
-              <w:iCs/>
-              <w:color w:val="000000" w:themeColor="text1"/>
-              <w:sz w:val="28"/>
-              <w:szCs w:val="28"/>
-              <w:u w:val="single"/>
-              <w14:shadow w14:blurRad="38100" w14:dist="19050" w14:dir="2700000" w14:sx="100000" w14:sy="100000" w14:kx="0" w14:ky="0" w14:algn="tl">
-                <w14:schemeClr w14:val="dk1">
-                  <w14:alpha w14:val="60000"/>
-                </w14:schemeClr>
-              </w14:shadow>
-              <w14:textOutline w14:w="0" w14:cap="flat" w14:cmpd="sng" w14:algn="ctr">
-                <w14:noFill/>
-                <w14:prstDash w14:val="solid"/>
-                <w14:round/>
-              </w14:textOutline>
-            </w:rPr>
-            <w:t>By</w:t>
+            <w:t>(On Behalf of JV)</w:t>
           </w:r>
         </w:p>
         <w:p>
@@ -4391,13 +4499,13 @@
               <w:noProof/>
             </w:rPr>
             <w:drawing>
-              <wp:anchor distT="0" distB="0" distL="114300" distR="114300" simplePos="0" relativeHeight="251675648" behindDoc="0" locked="0" layoutInCell="1" allowOverlap="1" wp14:anchorId="1A8ACDD7" wp14:editId="5365B49B">
+              <wp:anchor distT="0" distB="0" distL="114300" distR="114300" simplePos="0" relativeHeight="251675648" behindDoc="0" locked="0" layoutInCell="1" allowOverlap="1" wp14:anchorId="1A8ACDD7" wp14:editId="008D326C">
                 <wp:simplePos x="0" y="0"/>
                 <wp:positionH relativeFrom="margin">
-                  <wp:posOffset>3540760</wp:posOffset>
+                  <wp:align>right</wp:align>
                 </wp:positionH>
                 <wp:positionV relativeFrom="margin">
-                  <wp:posOffset>7581900</wp:posOffset>
+                  <wp:posOffset>7531100</wp:posOffset>
                 </wp:positionV>
                 <wp:extent cx="2190750" cy="484505"/>
                 <wp:effectExtent l="0" t="0" r="0" b="0"/>
@@ -4561,7 +4669,9 @@
                               <w:jc w:val="center"/>
                               <w:rPr>
                                 <w:rFonts w:ascii="Times New Roman" w:hAnsi="Times New Roman" w:cs="Times New Roman"/>
-                                <w:color w:val="5B9BD5" w:themeColor="accent1"/>
+                                <w:b/>
+                                <w:bCs/>
+                                <w:color w:val="002060"/>
                                 <w:sz w:val="24"/>
                                 <w:szCs w:val="24"/>
                                 <w14:shadow w14:blurRad="38100" w14:dist="25400" w14:dir="5400000" w14:sx="100000" w14:sy="100000" w14:kx="0" w14:ky="0" w14:algn="ctr">
@@ -4579,7 +4689,9 @@
                             <w:r>
                               <w:rPr>
                                 <w:rFonts w:ascii="Times New Roman" w:hAnsi="Times New Roman" w:cs="Times New Roman"/>
-                                <w:color w:val="5B9BD5" w:themeColor="accent1"/>
+                                <w:b/>
+                                <w:bCs/>
+                                <w:color w:val="002060"/>
                                 <w:sz w:val="24"/>
                                 <w:szCs w:val="24"/>
                                 <w14:shadow w14:blurRad="38100" w14:dist="25400" w14:dir="5400000" w14:sx="100000" w14:sy="100000" w14:kx="0" w14:ky="0" w14:algn="ctr">
@@ -4593,7 +4705,70 @@
                                   <w14:round/>
                                 </w14:textOutline>
                               </w:rPr>
-                              <w:t>Date of Submission: December 13, 2020</w:t>
+                              <w:t xml:space="preserve">Date of Submission: </w:t>
+                            </w:r>
+                            <w:r>
+                              <w:rPr>
+                                <w:rFonts w:ascii="Times New Roman" w:hAnsi="Times New Roman" w:cs="Times New Roman"/>
+                                <w:b/>
+                                <w:bCs/>
+                                <w:color w:val="002060"/>
+                                <w:sz w:val="24"/>
+                                <w:szCs w:val="24"/>
+                                <w14:shadow w14:blurRad="38100" w14:dist="25400" w14:dir="5400000" w14:sx="100000" w14:sy="100000" w14:kx="0" w14:ky="0" w14:algn="ctr">
+                                  <w14:srgbClr w14:val="6E747A">
+                                    <w14:alpha w14:val="57000"/>
+                                  </w14:srgbClr>
+                                </w14:shadow>
+                                <w14:textOutline w14:w="0" w14:cap="flat" w14:cmpd="sng" w14:algn="ctr">
+                                  <w14:noFill/>
+                                  <w14:prstDash w14:val="solid"/>
+                                  <w14:round/>
+                                </w14:textOutline>
+                              </w:rPr>
+                              <w:t>January 14</w:t>
+                            </w:r>
+                            <w:r>
+                              <w:rPr>
+                                <w:rFonts w:ascii="Times New Roman" w:hAnsi="Times New Roman" w:cs="Times New Roman"/>
+                                <w:b/>
+                                <w:bCs/>
+                                <w:color w:val="002060"/>
+                                <w:sz w:val="24"/>
+                                <w:szCs w:val="24"/>
+                                <w14:shadow w14:blurRad="38100" w14:dist="25400" w14:dir="5400000" w14:sx="100000" w14:sy="100000" w14:kx="0" w14:ky="0" w14:algn="ctr">
+                                  <w14:srgbClr w14:val="6E747A">
+                                    <w14:alpha w14:val="57000"/>
+                                  </w14:srgbClr>
+                                </w14:shadow>
+                                <w14:textOutline w14:w="0" w14:cap="flat" w14:cmpd="sng" w14:algn="ctr">
+                                  <w14:noFill/>
+                                  <w14:prstDash w14:val="solid"/>
+                                  <w14:round/>
+                                </w14:textOutline>
+                              </w:rPr>
+                              <w:t>, 202</w:t>
+                            </w:r>
+                            <w:r>
+                              <w:rPr>
+                                <w:rFonts w:ascii="Times New Roman" w:hAnsi="Times New Roman" w:cs="Times New Roman"/>
+                                <w:b/>
+                                <w:bCs/>
+                                <w:color w:val="002060"/>
+                                <w:sz w:val="24"/>
+                                <w:szCs w:val="24"/>
+                                <w14:shadow w14:blurRad="38100" w14:dist="25400" w14:dir="5400000" w14:sx="100000" w14:sy="100000" w14:kx="0" w14:ky="0" w14:algn="ctr">
+                                  <w14:srgbClr w14:val="6E747A">
+                                    <w14:alpha w14:val="57000"/>
+                                  </w14:srgbClr>
+                                </w14:shadow>
+                                <w14:textOutline w14:w="0" w14:cap="flat" w14:cmpd="sng" w14:algn="ctr">
+                                  <w14:noFill/>
+                                  <w14:prstDash w14:val="solid"/>
+                                  <w14:round/>
+                                </w14:textOutline>
+                              </w:rPr>
+                              <w:t>1</w:t>
                             </w:r>
                           </w:p>
                         </w:txbxContent>
@@ -4623,7 +4798,9 @@
                         <w:jc w:val="center"/>
                         <w:rPr>
                           <w:rFonts w:ascii="Times New Roman" w:hAnsi="Times New Roman" w:cs="Times New Roman"/>
-                          <w:color w:val="5B9BD5" w:themeColor="accent1"/>
+                          <w:b/>
+                          <w:bCs/>
+                          <w:color w:val="002060"/>
                           <w:sz w:val="24"/>
                           <w:szCs w:val="24"/>
                           <w14:shadow w14:blurRad="38100" w14:dist="25400" w14:dir="5400000" w14:sx="100000" w14:sy="100000" w14:kx="0" w14:ky="0" w14:algn="ctr">
@@ -4641,7 +4818,9 @@
                       <w:r>
                         <w:rPr>
                           <w:rFonts w:ascii="Times New Roman" w:hAnsi="Times New Roman" w:cs="Times New Roman"/>
-                          <w:color w:val="5B9BD5" w:themeColor="accent1"/>
+                          <w:b/>
+                          <w:bCs/>
+                          <w:color w:val="002060"/>
                           <w:sz w:val="24"/>
                           <w:szCs w:val="24"/>
                           <w14:shadow w14:blurRad="38100" w14:dist="25400" w14:dir="5400000" w14:sx="100000" w14:sy="100000" w14:kx="0" w14:ky="0" w14:algn="ctr">
@@ -4655,7 +4834,70 @@
                             <w14:round/>
                           </w14:textOutline>
                         </w:rPr>
-                        <w:t>Date of Submission: December 13, 2020</w:t>
+                        <w:t xml:space="preserve">Date of Submission: </w:t>
+                      </w:r>
+                      <w:r>
+                        <w:rPr>
+                          <w:rFonts w:ascii="Times New Roman" w:hAnsi="Times New Roman" w:cs="Times New Roman"/>
+                          <w:b/>
+                          <w:bCs/>
+                          <w:color w:val="002060"/>
+                          <w:sz w:val="24"/>
+                          <w:szCs w:val="24"/>
+                          <w14:shadow w14:blurRad="38100" w14:dist="25400" w14:dir="5400000" w14:sx="100000" w14:sy="100000" w14:kx="0" w14:ky="0" w14:algn="ctr">
+                            <w14:srgbClr w14:val="6E747A">
+                              <w14:alpha w14:val="57000"/>
+                            </w14:srgbClr>
+                          </w14:shadow>
+                          <w14:textOutline w14:w="0" w14:cap="flat" w14:cmpd="sng" w14:algn="ctr">
+                            <w14:noFill/>
+                            <w14:prstDash w14:val="solid"/>
+                            <w14:round/>
+                          </w14:textOutline>
+                        </w:rPr>
+                        <w:t>January 14</w:t>
+                      </w:r>
+                      <w:r>
+                        <w:rPr>
+                          <w:rFonts w:ascii="Times New Roman" w:hAnsi="Times New Roman" w:cs="Times New Roman"/>
+                          <w:b/>
+                          <w:bCs/>
+                          <w:color w:val="002060"/>
+                          <w:sz w:val="24"/>
+                          <w:szCs w:val="24"/>
+                          <w14:shadow w14:blurRad="38100" w14:dist="25400" w14:dir="5400000" w14:sx="100000" w14:sy="100000" w14:kx="0" w14:ky="0" w14:algn="ctr">
+                            <w14:srgbClr w14:val="6E747A">
+                              <w14:alpha w14:val="57000"/>
+                            </w14:srgbClr>
+                          </w14:shadow>
+                          <w14:textOutline w14:w="0" w14:cap="flat" w14:cmpd="sng" w14:algn="ctr">
+                            <w14:noFill/>
+                            <w14:prstDash w14:val="solid"/>
+                            <w14:round/>
+                          </w14:textOutline>
+                        </w:rPr>
+                        <w:t>, 202</w:t>
+                      </w:r>
+                      <w:r>
+                        <w:rPr>
+                          <w:rFonts w:ascii="Times New Roman" w:hAnsi="Times New Roman" w:cs="Times New Roman"/>
+                          <w:b/>
+                          <w:bCs/>
+                          <w:color w:val="002060"/>
+                          <w:sz w:val="24"/>
+                          <w:szCs w:val="24"/>
+                          <w14:shadow w14:blurRad="38100" w14:dist="25400" w14:dir="5400000" w14:sx="100000" w14:sy="100000" w14:kx="0" w14:ky="0" w14:algn="ctr">
+                            <w14:srgbClr w14:val="6E747A">
+                              <w14:alpha w14:val="57000"/>
+                            </w14:srgbClr>
+                          </w14:shadow>
+                          <w14:textOutline w14:w="0" w14:cap="flat" w14:cmpd="sng" w14:algn="ctr">
+                            <w14:noFill/>
+                            <w14:prstDash w14:val="solid"/>
+                            <w14:round/>
+                          </w14:textOutline>
+                        </w:rPr>
+                        <w:t>1</w:t>
                       </w:r>
                     </w:p>
                   </w:txbxContent>
@@ -4952,7 +5194,7 @@
 <w:numbering xmlns:wpc="http://schemas.microsoft.com/office/word/2010/wordprocessingCanvas" xmlns:cx="http://schemas.microsoft.com/office/drawing/2014/chartex" xmlns:cx1="http://schemas.microsoft.com/office/drawing/2015/9/8/chartex" xmlns:cx2="http://schemas.microsoft.com/office/drawing/2015/10/21/chartex" xmlns:cx3="http://schemas.microsoft.com/office/drawing/2016/5/9/chartex" xmlns:cx4="http://schemas.microsoft.com/office/drawing/2016/5/10/chartex" xmlns:cx5="http://schemas.microsoft.com/office/drawing/2016/5/11/chartex" xmlns:cx6="http://schemas.microsoft.com/office/drawing/2016/5/12/chartex" xmlns:cx7="http://schemas.microsoft.com/office/drawing/2016/5/13/chartex" xmlns:cx8="http://schemas.microsoft.com/office/drawing/2016/5/14/chartex" xmlns:mc="http://schemas.openxmlformats.org/markup-compatibility/2006" xmlns:aink="http://schemas.microsoft.com/office/drawing/2016/ink" xmlns:am3d="http://schemas.microsoft.com/office/drawing/2017/model3d" xmlns:o="urn:schemas-microsoft-com:office:office" xmlns:r="http://schemas.openxmlformats.org/officeDocument/2006/relationships" xmlns:m="http://schemas.openxmlformats.org/officeDocument/2006/math" xmlns:v="urn:schemas-microsoft-com:vml" xmlns:wp14="http://schemas.microsoft.com/office/word/2010/wordprocessingDrawing" xmlns:wp="http://schemas.openxmlformats.org/drawingml/2006/wordprocessingDrawing" xmlns:w10="urn:schemas-microsoft-com:office:word" xmlns:w="http://schemas.openxmlformats.org/wordprocessingml/2006/main" xmlns:w14="http://schemas.microsoft.com/office/word/2010/wordml" xmlns:w15="http://schemas.microsoft.com/office/word/2012/wordml" xmlns:w16cex="http://schemas.microsoft.com/office/word/2018/wordml/cex" xmlns:w16cid="http://schemas.microsoft.com/office/word/2016/wordml/cid" xmlns:w16="http://schemas.microsoft.com/office/word/2018/wordml" xmlns:w16se="http://schemas.microsoft.com/office/word/2015/wordml/symex" xmlns:wpg="http://schemas.microsoft.com/office/word/2010/wordprocessingGroup" xmlns:wpi="http://schemas.microsoft.com/office/word/2010/wordprocessingInk" xmlns:wne="http://schemas.microsoft.com/office/word/2006/wordml" xmlns:wps="http://schemas.microsoft.com/office/word/2010/wordprocessingShape" mc:Ignorable="w14 w15 w16se w16cid w16 w16cex wp14">
   <w:numPicBullet w:numPicBulletId="0">
     <w:pict>
-      <v:shapetype w14:anchorId="5DBF7EFD" id="_x0000_t75" coordsize="21600,21600" o:spt="75" o:preferrelative="t" path="m@4@5l@4@11@9@11@9@5xe" filled="f" stroked="f">
+      <v:shapetype w14:anchorId="560EB66E" id="_x0000_t75" coordsize="21600,21600" o:spt="75" o:preferrelative="t" path="m@4@5l@4@11@9@11@9@5xe" filled="f" stroked="f">
         <v:stroke joinstyle="miter"/>
         <v:formulas>
           <v:f eqn="if lineDrawn pixelLineWidth 0"/>
@@ -4971,7 +5213,7 @@
         <v:path o:extrusionok="f" gradientshapeok="t" o:connecttype="rect"/>
         <o:lock v:ext="edit" aspectratio="t"/>
       </v:shapetype>
-      <v:shape id="_x0000_i1026" type="#_x0000_t75" style="width:11.55pt;height:11.55pt" o:bullet="t">
+      <v:shape id="_x0000_i1050" type="#_x0000_t75" style="width:11.5pt;height:11.5pt" o:bullet="t">
         <v:imagedata r:id="rId1" o:title="mso8778"/>
       </v:shape>
     </w:pict>

</xml_diff>